<commit_message>
Basic error detection and viewing said error implmented
</commit_message>
<xml_diff>
--- a/Todo.docx
+++ b/Todo.docx
@@ -41,53 +41,7 @@
         <w:t xml:space="preserve"> it works when you first </w:t>
       </w:r>
       <w:r>
-        <w:t>start the application</w:t>
-      </w:r>
-      <w:r>
-        <w:t xml:space="preserve"> (No longer the case because there is an XAML binder error saying it can’t find the source “Cannot find source: </w:t>
-      </w:r>
-      <w:proofErr w:type="spellStart"/>
-      <w:r>
-        <w:t>RelativeSource</w:t>
-      </w:r>
-      <w:proofErr w:type="spellEnd"/>
-      <w:r>
-        <w:t xml:space="preserve"> </w:t>
-      </w:r>
-      <w:proofErr w:type="spellStart"/>
-      <w:r>
-        <w:t>FindAncester</w:t>
-      </w:r>
-      <w:proofErr w:type="spellEnd"/>
-      <w:r>
-        <w:t xml:space="preserve">, </w:t>
-      </w:r>
-      <w:proofErr w:type="spellStart"/>
-      <w:r>
-        <w:t>AncesterType</w:t>
-      </w:r>
-      <w:proofErr w:type="spellEnd"/>
-      <w:r>
-        <w:t>=’</w:t>
-      </w:r>
-      <w:proofErr w:type="spellStart"/>
-      <w:r>
-        <w:t>System.Windows.Controls.ContentePresenter</w:t>
-      </w:r>
-      <w:proofErr w:type="spellEnd"/>
-      <w:r>
-        <w:t xml:space="preserve">’, </w:t>
-      </w:r>
-      <w:proofErr w:type="spellStart"/>
-      <w:r>
-        <w:t>AncesterLevel</w:t>
-      </w:r>
-      <w:proofErr w:type="spellEnd"/>
-      <w:r>
-        <w:t>=’1’”)</w:t>
-      </w:r>
-      <w:r>
-        <w:t>.</w:t>
+        <w:t>start the application.</w:t>
       </w:r>
     </w:p>
     <w:p>
@@ -98,61 +52,8 @@
           <w:numId w:val="1"/>
         </w:numPr>
       </w:pPr>
-      <w:r>
-        <w:t xml:space="preserve">When you first load the application, it says that it </w:t>
-      </w:r>
-      <w:proofErr w:type="gramStart"/>
-      <w:r>
-        <w:t>can’t</w:t>
-      </w:r>
-      <w:proofErr w:type="gramEnd"/>
-      <w:r>
-        <w:t xml:space="preserve"> find the </w:t>
-      </w:r>
-      <w:proofErr w:type="spellStart"/>
-      <w:r>
-        <w:t>datagrids</w:t>
-      </w:r>
-      <w:proofErr w:type="spellEnd"/>
-      <w:r>
-        <w:t xml:space="preserve"> the that are collapsed, I.E. the </w:t>
-      </w:r>
-      <w:proofErr w:type="spellStart"/>
-      <w:r>
-        <w:t>grdStartEndFrames</w:t>
-      </w:r>
-      <w:proofErr w:type="spellEnd"/>
-      <w:r>
-        <w:t xml:space="preserve">, </w:t>
-      </w:r>
-      <w:proofErr w:type="spellStart"/>
-      <w:r>
-        <w:t>grdCustomFrames</w:t>
-      </w:r>
-      <w:proofErr w:type="spellEnd"/>
-      <w:r>
-        <w:t xml:space="preserve">, and </w:t>
-      </w:r>
-      <w:proofErr w:type="spellStart"/>
-      <w:r>
-        <w:t>grdOutputFolderInfo</w:t>
-      </w:r>
-      <w:proofErr w:type="spellEnd"/>
-      <w:r>
-        <w:t xml:space="preserve"> when you attempt to define a default selected combo box item</w:t>
-      </w:r>
-      <w:r>
-        <w:t>.</w:t>
-      </w:r>
-    </w:p>
-    <w:p>
-      <w:pPr>
-        <w:pStyle w:val="ListParagraph"/>
-        <w:numPr>
-          <w:ilvl w:val="0"/>
-          <w:numId w:val="1"/>
-        </w:numPr>
-      </w:pPr>
+      <w:bookmarkStart w:id="0" w:name="_GoBack"/>
+      <w:bookmarkEnd w:id="0"/>
       <w:r>
         <w:t>Currently when you enable/disable a</w:t>
       </w:r>
@@ -173,8 +74,6 @@
       <w:r>
         <w:t>.</w:t>
       </w:r>
-      <w:bookmarkStart w:id="0" w:name="_GoBack"/>
-      <w:bookmarkEnd w:id="0"/>
     </w:p>
     <w:p>
       <w:pPr>
@@ -207,6 +106,23 @@
       <w:r>
         <w:t xml:space="preserve">. </w:t>
       </w:r>
+    </w:p>
+    <w:p>
+      <w:pPr>
+        <w:pStyle w:val="Heading1"/>
+      </w:pPr>
+      <w:r>
+        <w:t>To do:</w:t>
+      </w:r>
+    </w:p>
+    <w:p>
+      <w:pPr>
+        <w:pStyle w:val="NoSpacing"/>
+        <w:numPr>
+          <w:ilvl w:val="0"/>
+          <w:numId w:val="4"/>
+        </w:numPr>
+      </w:pPr>
     </w:p>
     <w:sectPr>
       <w:pgSz w:w="12240" w:h="15840"/>
@@ -223,7 +139,7 @@
   <w:abstractNum w:abstractNumId="0" w15:restartNumberingAfterBreak="0">
     <w:nsid w:val="3F747968"/>
     <w:multiLevelType w:val="hybridMultilevel"/>
-    <w:tmpl w:val="9D8A67B0"/>
+    <w:tmpl w:val="2DF80D24"/>
     <w:lvl w:ilvl="0" w:tplc="04090001">
       <w:start w:val="1"/>
       <w:numFmt w:val="bullet"/>

</xml_diff>

<commit_message>
Replaced error tree with a list of bullet points
</commit_message>
<xml_diff>
--- a/Todo.docx
+++ b/Todo.docx
@@ -52,8 +52,6 @@
           <w:numId w:val="1"/>
         </w:numPr>
       </w:pPr>
-      <w:bookmarkStart w:id="0" w:name="_GoBack"/>
-      <w:bookmarkEnd w:id="0"/>
       <w:r>
         <w:t>Currently when you enable/disable a</w:t>
       </w:r>
@@ -74,6 +72,23 @@
       <w:r>
         <w:t>.</w:t>
       </w:r>
+    </w:p>
+    <w:p>
+      <w:pPr>
+        <w:pStyle w:val="ListParagraph"/>
+        <w:numPr>
+          <w:ilvl w:val="0"/>
+          <w:numId w:val="1"/>
+        </w:numPr>
+      </w:pPr>
+      <w:r>
+        <w:t>Need to have the bullet points on the error window wrap to a new line inside the error window if the screen becomes two small.</w:t>
+      </w:r>
+      <w:r>
+        <w:t xml:space="preserve">  This might be because I am not having it stretch to fill the stack panel, but I am unsure about this.</w:t>
+      </w:r>
+      <w:bookmarkStart w:id="0" w:name="_GoBack"/>
+      <w:bookmarkEnd w:id="0"/>
     </w:p>
     <w:p>
       <w:pPr>

</xml_diff>

<commit_message>
Basic theme switching implmented
</commit_message>
<xml_diff>
--- a/Todo.docx
+++ b/Todo.docx
@@ -19,29 +19,15 @@
         </w:numPr>
       </w:pPr>
       <w:r>
-        <w:t xml:space="preserve">When you press the Add button for any of the user controls, the Delete button </w:t>
+        <w:t xml:space="preserve">When you now load the application or switch themes, the buttons to delete the controls inside the expanders </w:t>
       </w:r>
       <w:proofErr w:type="gramStart"/>
       <w:r>
-        <w:t>is floated</w:t>
+        <w:t>are floated</w:t>
       </w:r>
       <w:proofErr w:type="gramEnd"/>
       <w:r>
-        <w:t xml:space="preserve"> back to the left.</w:t>
-      </w:r>
-      <w:r>
-        <w:t xml:space="preserve">  </w:t>
-      </w:r>
-      <w:proofErr w:type="gramStart"/>
-      <w:r>
-        <w:t>But</w:t>
-      </w:r>
-      <w:proofErr w:type="gramEnd"/>
-      <w:r>
-        <w:t xml:space="preserve"> it works when you first </w:t>
-      </w:r>
-      <w:r>
-        <w:t>start the application.</w:t>
+        <w:t xml:space="preserve"> to the right of the expander.</w:t>
       </w:r>
     </w:p>
     <w:p>
@@ -52,6 +38,8 @@
           <w:numId w:val="1"/>
         </w:numPr>
       </w:pPr>
+      <w:bookmarkStart w:id="0" w:name="_GoBack"/>
+      <w:bookmarkEnd w:id="0"/>
       <w:r>
         <w:t>Currently when you enable/disable a</w:t>
       </w:r>
@@ -72,23 +60,6 @@
       <w:r>
         <w:t>.</w:t>
       </w:r>
-    </w:p>
-    <w:p>
-      <w:pPr>
-        <w:pStyle w:val="ListParagraph"/>
-        <w:numPr>
-          <w:ilvl w:val="0"/>
-          <w:numId w:val="1"/>
-        </w:numPr>
-      </w:pPr>
-      <w:r>
-        <w:t>Need to have the bullet points on the error window wrap to a new line inside the error window if the screen becomes two small.</w:t>
-      </w:r>
-      <w:r>
-        <w:t xml:space="preserve">  This might be because I am not having it stretch to fill the stack panel, but I am unsure about this.</w:t>
-      </w:r>
-      <w:bookmarkStart w:id="0" w:name="_GoBack"/>
-      <w:bookmarkEnd w:id="0"/>
     </w:p>
     <w:p>
       <w:pPr>

</xml_diff>

<commit_message>
Tool tips implmented and mis alterations
Now there are tooltips for the scene name and the custom frames input fields.
Also modified the Validators class so it will return a instance of the class "ValidatorsReturn" which will also include an error message for what cause the error.
Next, I replaced the "Loaded" event listener with "Initialized" for the main window so that it will not have the main window popup breafly when opening the browse window and it will have the theme applied to said window.
Lastly, all the other windows will now have the background theme applied to them.  HOWEVER, they do not share the theme of the main window. Example the text color stays black regardless on if the theme is in light or dark mode.
</commit_message>
<xml_diff>
--- a/Todo.docx
+++ b/Todo.docx
@@ -124,6 +124,45 @@
       </w:r>
       <w:r>
         <w:t xml:space="preserve">  Such as the scene name and rendering information, such as custom frames.</w:t>
+      </w:r>
+      <w:r>
+        <w:t xml:space="preserve"> (done)</w:t>
+      </w:r>
+    </w:p>
+    <w:p>
+      <w:pPr>
+        <w:pStyle w:val="NoSpacing"/>
+        <w:numPr>
+          <w:ilvl w:val="0"/>
+          <w:numId w:val="4"/>
+        </w:numPr>
+      </w:pPr>
+      <w:r>
+        <w:t xml:space="preserve">Need to figure out why the theme </w:t>
+      </w:r>
+      <w:proofErr w:type="gramStart"/>
+      <w:r>
+        <w:t>is not being applied</w:t>
+      </w:r>
+      <w:proofErr w:type="gramEnd"/>
+      <w:r>
+        <w:t xml:space="preserve"> to the errors and change executable window, because the text always stays black regardless of the theme.  This </w:t>
+      </w:r>
+      <w:proofErr w:type="gramStart"/>
+      <w:r>
+        <w:t>can be best shown</w:t>
+      </w:r>
+      <w:proofErr w:type="gramEnd"/>
+      <w:r>
+        <w:t xml:space="preserve"> by having the error window and the main window open and changing the theme of the application.  Also, need to see about changing the style/color of the bulletin points depending on what theme </w:t>
+      </w:r>
+      <w:proofErr w:type="gramStart"/>
+      <w:r>
+        <w:t>is selected</w:t>
+      </w:r>
+      <w:proofErr w:type="gramEnd"/>
+      <w:r>
+        <w:t>.</w:t>
       </w:r>
       <w:bookmarkStart w:id="0" w:name="_GoBack"/>
       <w:bookmarkEnd w:id="0"/>

</xml_diff>

<commit_message>
Fixed issue with text color for TextBlocks not matching theme of application
Also made to so the canvas divider between the rendering information and the shutdown/build script buttons are bound to a dynamic resource
</commit_message>
<xml_diff>
--- a/Todo.docx
+++ b/Todo.docx
@@ -126,7 +126,15 @@
         <w:t xml:space="preserve">  Such as the scene name and rendering information, such as custom frames.</w:t>
       </w:r>
       <w:r>
-        <w:t xml:space="preserve"> (done)</w:t>
+        <w:t xml:space="preserve"> (</w:t>
+      </w:r>
+      <w:r>
+        <w:t>D</w:t>
+      </w:r>
+      <w:bookmarkStart w:id="0" w:name="_GoBack"/>
+      <w:bookmarkEnd w:id="0"/>
+      <w:r>
+        <w:t>one)</w:t>
       </w:r>
     </w:p>
     <w:p>
@@ -154,7 +162,22 @@
       </w:r>
       <w:proofErr w:type="gramEnd"/>
       <w:r>
-        <w:t xml:space="preserve"> by having the error window and the main window open and changing the theme of the application.  Also, need to see about changing the style/color of the bulletin points depending on what theme </w:t>
+        <w:t xml:space="preserve"> by having the error window and the main window open and changing</w:t>
+      </w:r>
+      <w:r>
+        <w:t xml:space="preserve"> the theme of the application. (Fixed)</w:t>
+      </w:r>
+    </w:p>
+    <w:p>
+      <w:pPr>
+        <w:pStyle w:val="NoSpacing"/>
+        <w:numPr>
+          <w:ilvl w:val="0"/>
+          <w:numId w:val="4"/>
+        </w:numPr>
+      </w:pPr>
+      <w:r>
+        <w:t xml:space="preserve">Also, need to see about changing the style/color of the bulletin points depending on what theme </w:t>
       </w:r>
       <w:proofErr w:type="gramStart"/>
       <w:r>
@@ -164,8 +187,6 @@
       <w:r>
         <w:t>.</w:t>
       </w:r>
-      <w:bookmarkStart w:id="0" w:name="_GoBack"/>
-      <w:bookmarkEnd w:id="0"/>
     </w:p>
     <w:sectPr>
       <w:pgSz w:w="12240" w:h="15840"/>

</xml_diff>

<commit_message>
Fixed some spelling errors
</commit_message>
<xml_diff>
--- a/Todo.docx
+++ b/Todo.docx
@@ -131,8 +131,6 @@
       <w:r>
         <w:t>D</w:t>
       </w:r>
-      <w:bookmarkStart w:id="0" w:name="_GoBack"/>
-      <w:bookmarkEnd w:id="0"/>
       <w:r>
         <w:t>one)</w:t>
       </w:r>
@@ -187,6 +185,11 @@
       <w:r>
         <w:t>.</w:t>
       </w:r>
+      <w:r>
+        <w:t xml:space="preserve"> (Done)</w:t>
+      </w:r>
+      <w:bookmarkStart w:id="0" w:name="_GoBack"/>
+      <w:bookmarkEnd w:id="0"/>
     </w:p>
     <w:sectPr>
       <w:pgSz w:w="12240" w:h="15840"/>

</xml_diff>

<commit_message>
Errors and tooltips colors are now defined in the theme files. Read description for additional changes.
Next, I fixed an issue with the labels for both the scene name and custom frames input not being lined up with the box.
Next, I made a tiny change to the render section for the input labels so they are more seperated than they were before.
Lastly, I changed the error tree messages so they better describe the issues found.
</commit_message>
<xml_diff>
--- a/Todo.docx
+++ b/Todo.docx
@@ -73,10 +73,56 @@
     </w:p>
     <w:p>
       <w:pPr>
+        <w:pStyle w:val="ListParagraph"/>
+        <w:numPr>
+          <w:ilvl w:val="0"/>
+          <w:numId w:val="1"/>
+        </w:numPr>
+      </w:pPr>
+      <w:r>
+        <w:t xml:space="preserve">When you switch themes after defining some information for a render causes all the combo boxes inside the scenes to revert back to their defaults “Use Blender </w:t>
+      </w:r>
+      <w:proofErr w:type="spellStart"/>
+      <w:r>
+        <w:t>configs</w:t>
+      </w:r>
+      <w:proofErr w:type="spellEnd"/>
+      <w:r>
+        <w:t>”</w:t>
+      </w:r>
+      <w:r>
+        <w:t xml:space="preserve"> however the text and styling for the textbox still are applied</w:t>
+      </w:r>
+      <w:bookmarkStart w:id="0" w:name="_GoBack"/>
+      <w:bookmarkEnd w:id="0"/>
+      <w:r>
+        <w:t>, this also makes it so that expander for the scenes are collapsed if they are expanded.</w:t>
+      </w:r>
+    </w:p>
+    <w:p>
+      <w:pPr>
+        <w:pStyle w:val="ListParagraph"/>
+        <w:numPr>
+          <w:ilvl w:val="0"/>
+          <w:numId w:val="1"/>
+        </w:numPr>
+      </w:pPr>
+      <w:r>
+        <w:t xml:space="preserve">When you type a lot of text into the “Custom Frame(s)” field, it will continue to expand until it starts to force the group box to grow.  This is </w:t>
+      </w:r>
+      <w:r>
+        <w:t>unintended;</w:t>
+      </w:r>
+      <w:r>
+        <w:t xml:space="preserve"> I want it to have the text start to wrap instead of having the textbox grow in size.</w:t>
+      </w:r>
+    </w:p>
+    <w:p>
+      <w:pPr>
         <w:pStyle w:val="Heading1"/>
       </w:pPr>
       <w:r>
-        <w:t>Need to modify</w:t>
+        <w:t>To do:</w:t>
       </w:r>
     </w:p>
     <w:p>
@@ -88,108 +134,23 @@
         </w:numPr>
       </w:pPr>
       <w:r>
-        <w:t xml:space="preserve">Need to have the grids that are used for the start/end and custom frames be shifted to the right a little bit so that you can </w:t>
-      </w:r>
-      <w:r>
-        <w:t>distinguish</w:t>
-      </w:r>
-      <w:r>
-        <w:t xml:space="preserve"> that these set of controls belong to the “Type” combo box</w:t>
-      </w:r>
-      <w:r>
-        <w:t xml:space="preserve"> OR make them match the rest of the controls</w:t>
-      </w:r>
-      <w:r>
-        <w:t xml:space="preserve">. </w:t>
-      </w:r>
-    </w:p>
-    <w:p>
-      <w:pPr>
-        <w:pStyle w:val="Heading1"/>
-      </w:pPr>
-      <w:r>
-        <w:t>To do:</w:t>
-      </w:r>
-    </w:p>
-    <w:p>
-      <w:pPr>
-        <w:pStyle w:val="NoSpacing"/>
-        <w:numPr>
-          <w:ilvl w:val="0"/>
-          <w:numId w:val="4"/>
-        </w:numPr>
-      </w:pPr>
-      <w:r>
-        <w:t>Implement tooltips for when errors occur for the inputs of the application.</w:t>
-      </w:r>
-      <w:r>
-        <w:t xml:space="preserve">  Such as the scene name and rendering information, such as custom frames.</w:t>
-      </w:r>
-      <w:r>
-        <w:t xml:space="preserve"> (</w:t>
-      </w:r>
-      <w:r>
-        <w:t>D</w:t>
-      </w:r>
-      <w:r>
-        <w:t>one)</w:t>
-      </w:r>
-    </w:p>
-    <w:p>
-      <w:pPr>
-        <w:pStyle w:val="NoSpacing"/>
-        <w:numPr>
-          <w:ilvl w:val="0"/>
-          <w:numId w:val="4"/>
-        </w:numPr>
-      </w:pPr>
-      <w:r>
-        <w:t xml:space="preserve">Need to figure out why the theme </w:t>
-      </w:r>
-      <w:proofErr w:type="gramStart"/>
-      <w:r>
-        <w:t>is not being applied</w:t>
-      </w:r>
-      <w:proofErr w:type="gramEnd"/>
-      <w:r>
-        <w:t xml:space="preserve"> to the errors and change executable window, because the text always stays black regardless of the theme.  This </w:t>
-      </w:r>
-      <w:proofErr w:type="gramStart"/>
-      <w:r>
-        <w:t>can be best shown</w:t>
-      </w:r>
-      <w:proofErr w:type="gramEnd"/>
-      <w:r>
-        <w:t xml:space="preserve"> by having the error window and the main window open and changing</w:t>
-      </w:r>
-      <w:r>
-        <w:t xml:space="preserve"> the theme of the application. (Fixed)</w:t>
-      </w:r>
-    </w:p>
-    <w:p>
-      <w:pPr>
-        <w:pStyle w:val="NoSpacing"/>
-        <w:numPr>
-          <w:ilvl w:val="0"/>
-          <w:numId w:val="4"/>
-        </w:numPr>
-      </w:pPr>
-      <w:r>
-        <w:t xml:space="preserve">Also, need to see about changing the style/color of the bulletin points depending on what theme </w:t>
-      </w:r>
-      <w:proofErr w:type="gramStart"/>
-      <w:r>
-        <w:t>is selected</w:t>
-      </w:r>
-      <w:proofErr w:type="gramEnd"/>
+        <w:t xml:space="preserve">Thinking about making is </w:t>
+      </w:r>
+      <w:r>
+        <w:t>so that the “Wait to shutdown (minutes)”</w:t>
+      </w:r>
+      <w:r>
+        <w:t xml:space="preserve"> and the Numeric entry user control</w:t>
+      </w:r>
+      <w:r>
+        <w:t xml:space="preserve"> </w:t>
+      </w:r>
+      <w:r>
+        <w:t>is in line with the above checkbox</w:t>
+      </w:r>
       <w:r>
         <w:t>.</w:t>
       </w:r>
-      <w:r>
-        <w:t xml:space="preserve"> (Done)</w:t>
-      </w:r>
-      <w:bookmarkStart w:id="0" w:name="_GoBack"/>
-      <w:bookmarkEnd w:id="0"/>
     </w:p>
     <w:sectPr>
       <w:pgSz w:w="12240" w:h="15840"/>

</xml_diff>

<commit_message>
Fixed a issue with rendering output folder and removed "Frame Range" option from the rendering type
This set of changes also formats the outputed file so it is easier to read if you open it for editing.

It also should fix the issue with selecting the shutdown option, but this will most likely going to be changed for a new command as talked about in the code.
</commit_message>
<xml_diff>
--- a/Todo.docx
+++ b/Todo.docx
@@ -93,8 +93,6 @@
       <w:r>
         <w:t xml:space="preserve"> however the text and styling for the textbox still are applied</w:t>
       </w:r>
-      <w:bookmarkStart w:id="0" w:name="_GoBack"/>
-      <w:bookmarkEnd w:id="0"/>
       <w:r>
         <w:t>, this also makes it so that expander for the scenes are collapsed if they are expanded.</w:t>
       </w:r>
@@ -119,6 +117,110 @@
     </w:p>
     <w:p>
       <w:pPr>
+        <w:pStyle w:val="ListParagraph"/>
+        <w:numPr>
+          <w:ilvl w:val="0"/>
+          <w:numId w:val="1"/>
+        </w:numPr>
+      </w:pPr>
+      <w:r>
+        <w:t>When you have the numeric entry text box become ‘’ it will spit out a binding error saying the following error “</w:t>
+      </w:r>
+      <w:proofErr w:type="spellStart"/>
+      <w:r>
+        <w:t>ConvertBack</w:t>
+      </w:r>
+      <w:proofErr w:type="spellEnd"/>
+      <w:r>
+        <w:t xml:space="preserve"> cannot convert value '' (type 'String'). </w:t>
+      </w:r>
+      <w:proofErr w:type="spellStart"/>
+      <w:r>
+        <w:t>BindingExpression</w:t>
+      </w:r>
+      <w:proofErr w:type="gramStart"/>
+      <w:r>
+        <w:t>:Path</w:t>
+      </w:r>
+      <w:proofErr w:type="spellEnd"/>
+      <w:proofErr w:type="gramEnd"/>
+      <w:r>
+        <w:t xml:space="preserve">=Value; </w:t>
+      </w:r>
+      <w:proofErr w:type="spellStart"/>
+      <w:r>
+        <w:t>DataItem</w:t>
+      </w:r>
+      <w:proofErr w:type="spellEnd"/>
+      <w:r>
+        <w:t>='</w:t>
+      </w:r>
+      <w:proofErr w:type="spellStart"/>
+      <w:r>
+        <w:t>NumericEntryControl</w:t>
+      </w:r>
+      <w:proofErr w:type="spellEnd"/>
+      <w:r>
+        <w:t>' (Name='</w:t>
+      </w:r>
+      <w:proofErr w:type="spellStart"/>
+      <w:r>
+        <w:t>nupStartFrame</w:t>
+      </w:r>
+      <w:proofErr w:type="spellEnd"/>
+      <w:r>
+        <w:t>'); target element is '</w:t>
+      </w:r>
+      <w:proofErr w:type="spellStart"/>
+      <w:r>
+        <w:t>TextBox</w:t>
+      </w:r>
+      <w:proofErr w:type="spellEnd"/>
+      <w:r>
+        <w:t xml:space="preserve">' (Name='_textbox'); target property is 'Text' (type 'String') </w:t>
+      </w:r>
+      <w:proofErr w:type="spellStart"/>
+      <w:r>
+        <w:t>FormatException</w:t>
+      </w:r>
+      <w:proofErr w:type="spellEnd"/>
+      <w:r>
+        <w:t>:'</w:t>
+      </w:r>
+      <w:proofErr w:type="spellStart"/>
+      <w:r>
+        <w:t>System.FormatException</w:t>
+      </w:r>
+      <w:proofErr w:type="spellEnd"/>
+      <w:r>
+        <w:t>: The input string '' was not in a correct format.</w:t>
+      </w:r>
+      <w:r>
+        <w:t>”</w:t>
+      </w:r>
+    </w:p>
+    <w:p>
+      <w:pPr>
+        <w:pStyle w:val="ListParagraph"/>
+        <w:numPr>
+          <w:ilvl w:val="0"/>
+          <w:numId w:val="1"/>
+        </w:numPr>
+      </w:pPr>
+      <w:r>
+        <w:t xml:space="preserve">Need to have both AVI options </w:t>
+      </w:r>
+      <w:proofErr w:type="gramStart"/>
+      <w:r>
+        <w:t>be exclusively used</w:t>
+      </w:r>
+      <w:proofErr w:type="gramEnd"/>
+      <w:r>
+        <w:t xml:space="preserve"> for animations because they make videos, not images.</w:t>
+      </w:r>
+    </w:p>
+    <w:p>
+      <w:pPr>
         <w:pStyle w:val="Heading1"/>
       </w:pPr>
       <w:r>
@@ -151,6 +253,8 @@
       <w:r>
         <w:t>.</w:t>
       </w:r>
+      <w:bookmarkStart w:id="0" w:name="_GoBack"/>
+      <w:bookmarkEnd w:id="0"/>
     </w:p>
     <w:sectPr>
       <w:pgSz w:w="12240" w:h="15840"/>

</xml_diff>

<commit_message>
Final modifications before presentation for CS 3650
</commit_message>
<xml_diff>
--- a/Todo.docx
+++ b/Todo.docx
@@ -102,6 +102,30 @@
       <w:r>
         <w:t>, this also makes it so that expander for the scenes are collapsed if they are expanded.</w:t>
       </w:r>
+      <w:r>
+        <w:t xml:space="preserve">  This MIGHT be an issue of not using the </w:t>
+      </w:r>
+      <w:proofErr w:type="spellStart"/>
+      <w:proofErr w:type="gramStart"/>
+      <w:r>
+        <w:t>OnPropertyChanged</w:t>
+      </w:r>
+      <w:proofErr w:type="spellEnd"/>
+      <w:r>
+        <w:t>(</w:t>
+      </w:r>
+      <w:proofErr w:type="gramEnd"/>
+      <w:r>
+        <w:t>) event</w:t>
+      </w:r>
+      <w:r>
+        <w:t xml:space="preserve"> for the data</w:t>
+      </w:r>
+      <w:r>
+        <w:t>?</w:t>
+      </w:r>
+      <w:bookmarkStart w:id="0" w:name="_GoBack"/>
+      <w:bookmarkEnd w:id="0"/>
     </w:p>
     <w:p>
       <w:pPr>
@@ -284,12 +308,188 @@
       <w:r>
         <w:t>”.</w:t>
       </w:r>
+      <w:r>
+        <w:t xml:space="preserve">  UNABLE TO FIND A WAY TO CHANGE BACKGROUND COLOR OF THE COMBOBOX PROGRAMMABILEY USING THE CURRENT THEME FILES</w:t>
+      </w:r>
+      <w:r>
+        <w:t>.</w:t>
+      </w:r>
+      <w:r>
+        <w:t xml:space="preserve">  </w:t>
+      </w:r>
+      <w:r>
+        <w:t>However,</w:t>
+      </w:r>
+      <w:r>
+        <w:t xml:space="preserve"> I was able to get everything else but this implemented so you can see the below files for</w:t>
+      </w:r>
+      <w:r>
+        <w:t xml:space="preserve"> the</w:t>
+      </w:r>
+      <w:r>
+        <w:t xml:space="preserve"> </w:t>
+      </w:r>
+      <w:r>
+        <w:t>changes.</w:t>
+      </w:r>
     </w:p>
     <w:p>
       <w:pPr>
+        <w:pStyle w:val="ListParagraph"/>
+      </w:pPr>
+      <w:r>
+        <w:object w:dxaOrig="1231" w:dyaOrig="811">
+          <v:shapetype id="_x0000_t75" coordsize="21600,21600" o:spt="75" o:preferrelative="t" path="m@4@5l@4@11@9@11@9@5xe" filled="f" stroked="f">
+            <v:stroke joinstyle="miter"/>
+            <v:formulas>
+              <v:f eqn="if lineDrawn pixelLineWidth 0"/>
+              <v:f eqn="sum @0 1 0"/>
+              <v:f eqn="sum 0 0 @1"/>
+              <v:f eqn="prod @2 1 2"/>
+              <v:f eqn="prod @3 21600 pixelWidth"/>
+              <v:f eqn="prod @3 21600 pixelHeight"/>
+              <v:f eqn="sum @0 0 1"/>
+              <v:f eqn="prod @6 1 2"/>
+              <v:f eqn="prod @7 21600 pixelWidth"/>
+              <v:f eqn="sum @8 21600 0"/>
+              <v:f eqn="prod @7 21600 pixelHeight"/>
+              <v:f eqn="sum @10 21600 0"/>
+            </v:formulas>
+            <v:path o:extrusionok="f" gradientshapeok="t" o:connecttype="rect"/>
+            <o:lock v:ext="edit" aspectratio="t"/>
+          </v:shapetype>
+          <v:shape id="_x0000_i1025" type="#_x0000_t75" style="width:61.5pt;height:40.5pt" o:ole="">
+            <v:imagedata r:id="rId6" o:title=""/>
+          </v:shape>
+          <o:OLEObject Type="Embed" ProgID="Package" ShapeID="_x0000_i1025" DrawAspect="Content" ObjectID="_1763386166" r:id="rId7"/>
+        </w:object>
+      </w:r>
+      <w:r>
+        <w:br/>
+        <w:t xml:space="preserve">See the function </w:t>
+      </w:r>
+      <w:proofErr w:type="spellStart"/>
+      <w:proofErr w:type="gramStart"/>
+      <w:r>
+        <w:t>FileOutPutValidForRenderType</w:t>
+      </w:r>
+      <w:proofErr w:type="spellEnd"/>
+      <w:r>
+        <w:t>(</w:t>
+      </w:r>
+      <w:proofErr w:type="gramEnd"/>
+      <w:r>
+        <w:t>string, string)</w:t>
+      </w:r>
+      <w:r>
+        <w:br/>
+      </w:r>
+      <w:r>
+        <w:object w:dxaOrig="2145" w:dyaOrig="811">
+          <v:shape id="_x0000_i1026" type="#_x0000_t75" style="width:107.25pt;height:40.5pt" o:ole="">
+            <v:imagedata r:id="rId8" o:title=""/>
+          </v:shape>
+          <o:OLEObject Type="Embed" ProgID="Package" ShapeID="_x0000_i1026" DrawAspect="Content" ObjectID="_1763386167" r:id="rId9"/>
+        </w:object>
+      </w:r>
+      <w:r>
+        <w:br/>
+        <w:t xml:space="preserve">Look at the </w:t>
+      </w:r>
+      <w:proofErr w:type="spellStart"/>
+      <w:r>
+        <w:t>combobox</w:t>
+      </w:r>
+      <w:proofErr w:type="spellEnd"/>
+      <w:r>
+        <w:t xml:space="preserve"> with the name of “</w:t>
+      </w:r>
+      <w:proofErr w:type="spellStart"/>
+      <w:r>
+        <w:t>cmbOutputFileType</w:t>
+      </w:r>
+      <w:proofErr w:type="spellEnd"/>
+      <w:r>
+        <w:t>”</w:t>
+      </w:r>
+      <w:r>
+        <w:t xml:space="preserve"> and specifically with the properties “</w:t>
+      </w:r>
+      <w:proofErr w:type="spellStart"/>
+      <w:r>
+        <w:t>SelectedValue</w:t>
+      </w:r>
+      <w:proofErr w:type="spellEnd"/>
+      <w:r>
+        <w:t>” and “</w:t>
+      </w:r>
+      <w:proofErr w:type="spellStart"/>
+      <w:r>
+        <w:t>SelectedValuePath</w:t>
+      </w:r>
+      <w:proofErr w:type="spellEnd"/>
+      <w:r>
+        <w:t>”.</w:t>
+      </w:r>
+      <w:r>
+        <w:br/>
+      </w:r>
+      <w:r>
+        <w:object w:dxaOrig="2415" w:dyaOrig="811">
+          <v:shape id="_x0000_i1027" type="#_x0000_t75" style="width:120.75pt;height:40.5pt" o:ole="">
+            <v:imagedata r:id="rId10" o:title=""/>
+          </v:shape>
+          <o:OLEObject Type="Embed" ProgID="Package" ShapeID="_x0000_i1027" DrawAspect="Content" ObjectID="_1763386168" r:id="rId11"/>
+        </w:object>
+      </w:r>
+      <w:r>
+        <w:br/>
+        <w:t>Look in the event listener “</w:t>
+      </w:r>
+      <w:proofErr w:type="spellStart"/>
+      <w:r>
+        <w:t>cmbAnimationOrFrame_</w:t>
+      </w:r>
+      <w:proofErr w:type="gramStart"/>
+      <w:r>
+        <w:t>SelectionChanged</w:t>
+      </w:r>
+      <w:proofErr w:type="spellEnd"/>
+      <w:r>
+        <w:t>(</w:t>
+      </w:r>
+      <w:proofErr w:type="gramEnd"/>
+      <w:r>
+        <w:t>)” inside each switch statement and below the switch statement.  Also look at the function “</w:t>
+      </w:r>
+      <w:proofErr w:type="spellStart"/>
+      <w:proofErr w:type="gramStart"/>
+      <w:r>
+        <w:t>FillOutputFileTypeComboBox</w:t>
+      </w:r>
+      <w:proofErr w:type="spellEnd"/>
+      <w:r>
+        <w:t>(</w:t>
+      </w:r>
+      <w:proofErr w:type="gramEnd"/>
+      <w:r>
+        <w:t xml:space="preserve">)” and the </w:t>
+      </w:r>
+      <w:proofErr w:type="spellStart"/>
+      <w:r>
+        <w:t>foreach</w:t>
+      </w:r>
+      <w:proofErr w:type="spellEnd"/>
+      <w:r>
+        <w:t xml:space="preserve"> loop.</w:t>
+      </w:r>
+    </w:p>
+    <w:p>
+      <w:pPr>
         <w:pStyle w:val="Heading1"/>
       </w:pPr>
       <w:r>
+        <w:lastRenderedPageBreak/>
         <w:t>To do:</w:t>
       </w:r>
     </w:p>
@@ -322,8 +522,18 @@
       <w:r>
         <w:t>.</w:t>
       </w:r>
-      <w:bookmarkStart w:id="0" w:name="_GoBack"/>
-      <w:bookmarkEnd w:id="0"/>
+    </w:p>
+    <w:p>
+      <w:pPr>
+        <w:pStyle w:val="NoSpacing"/>
+        <w:numPr>
+          <w:ilvl w:val="0"/>
+          <w:numId w:val="4"/>
+        </w:numPr>
+      </w:pPr>
+      <w:r>
+        <w:t>Make it so that only once instance of the error window is open at a time instead of having it make a new instance every time.</w:t>
+      </w:r>
     </w:p>
     <w:sectPr>
       <w:pgSz w:w="12240" w:h="15840"/>

</xml_diff>

<commit_message>
Added cross drive script executing
Now regardless of where the script files is being executed, it will move to said directory.  Even if it is on another drive/drive letter.
</commit_message>
<xml_diff>
--- a/Todo.docx
+++ b/Todo.docx
@@ -124,8 +124,6 @@
       <w:r>
         <w:t>?</w:t>
       </w:r>
-      <w:bookmarkStart w:id="0" w:name="_GoBack"/>
-      <w:bookmarkEnd w:id="0"/>
     </w:p>
     <w:p>
       <w:pPr>
@@ -361,7 +359,7 @@
           <v:shape id="_x0000_i1025" type="#_x0000_t75" style="width:61.5pt;height:40.5pt" o:ole="">
             <v:imagedata r:id="rId6" o:title=""/>
           </v:shape>
-          <o:OLEObject Type="Embed" ProgID="Package" ShapeID="_x0000_i1025" DrawAspect="Content" ObjectID="_1763386166" r:id="rId7"/>
+          <o:OLEObject Type="Embed" ProgID="Package" ShapeID="_x0000_i1025" DrawAspect="Content" ObjectID="_1763801214" r:id="rId7"/>
         </w:object>
       </w:r>
       <w:r>
@@ -389,7 +387,7 @@
           <v:shape id="_x0000_i1026" type="#_x0000_t75" style="width:107.25pt;height:40.5pt" o:ole="">
             <v:imagedata r:id="rId8" o:title=""/>
           </v:shape>
-          <o:OLEObject Type="Embed" ProgID="Package" ShapeID="_x0000_i1026" DrawAspect="Content" ObjectID="_1763386167" r:id="rId9"/>
+          <o:OLEObject Type="Embed" ProgID="Package" ShapeID="_x0000_i1026" DrawAspect="Content" ObjectID="_1763801215" r:id="rId9"/>
         </w:object>
       </w:r>
       <w:r>
@@ -439,7 +437,7 @@
           <v:shape id="_x0000_i1027" type="#_x0000_t75" style="width:120.75pt;height:40.5pt" o:ole="">
             <v:imagedata r:id="rId10" o:title=""/>
           </v:shape>
-          <o:OLEObject Type="Embed" ProgID="Package" ShapeID="_x0000_i1027" DrawAspect="Content" ObjectID="_1763386168" r:id="rId11"/>
+          <o:OLEObject Type="Embed" ProgID="Package" ShapeID="_x0000_i1027" DrawAspect="Content" ObjectID="_1763801216" r:id="rId11"/>
         </w:object>
       </w:r>
       <w:r>
@@ -483,6 +481,30 @@
       <w:r>
         <w:t xml:space="preserve"> loop.</w:t>
       </w:r>
+    </w:p>
+    <w:p>
+      <w:pPr>
+        <w:pStyle w:val="ListParagraph"/>
+        <w:numPr>
+          <w:ilvl w:val="0"/>
+          <w:numId w:val="1"/>
+        </w:numPr>
+      </w:pPr>
+      <w:r>
+        <w:t xml:space="preserve">Currently, if you select a root directory, such as drive C, D, E, </w:t>
+      </w:r>
+      <w:proofErr w:type="spellStart"/>
+      <w:proofErr w:type="gramStart"/>
+      <w:r>
+        <w:t>ect</w:t>
+      </w:r>
+      <w:proofErr w:type="spellEnd"/>
+      <w:proofErr w:type="gramEnd"/>
+      <w:r>
+        <w:t>. The drive letter/name is not displayed for the output location.</w:t>
+      </w:r>
+      <w:bookmarkStart w:id="0" w:name="_GoBack"/>
+      <w:bookmarkEnd w:id="0"/>
     </w:p>
     <w:p>
       <w:pPr>
@@ -749,7 +771,7 @@
   <w:abstractNum w:abstractNumId="2" w15:restartNumberingAfterBreak="0">
     <w:nsid w:val="77F54321"/>
     <w:multiLevelType w:val="hybridMultilevel"/>
-    <w:tmpl w:val="088C5904"/>
+    <w:tmpl w:val="EDE616B2"/>
     <w:lvl w:ilvl="0" w:tplc="04090001">
       <w:start w:val="1"/>
       <w:numFmt w:val="bullet"/>

</xml_diff>